<commit_message>
Tips and Tricks updated
</commit_message>
<xml_diff>
--- a/resources/topic_nav_bar/topic_nav_bar_docs/REDCap_TipsTricks.docx
+++ b/resources/topic_nav_bar/topic_nav_bar_docs/REDCap_TipsTricks.docx
@@ -528,7 +528,55 @@
       </w:r>
     </w:p>
     <w:p/>
-    <w:p/>
+    <w:p>
+      <w:pPr>
+        <w:rPr>
+          <w:b/>
+          <w:bCs/>
+          <w:color w:val="0070C0"/>
+          <w:sz w:val="24"/>
+          <w:szCs w:val="24"/>
+        </w:rPr>
+      </w:pPr>
+      <w:r>
+        <w:rPr>
+          <w:b/>
+          <w:bCs/>
+          <w:color w:val="0070C0"/>
+          <w:sz w:val="24"/>
+          <w:szCs w:val="24"/>
+        </w:rPr>
+        <w:t>Using country code if a phone number seems to not be recognized for Twilio use</w:t>
+      </w:r>
+    </w:p>
+    <w:p>
+      <w:r>
+        <w:t xml:space="preserve">If when using Twilio you come across a phone number that seems to not be recognized by </w:t>
+      </w:r>
+      <w:proofErr w:type="spellStart"/>
+      <w:r>
+        <w:t>REDCap</w:t>
+      </w:r>
+      <w:proofErr w:type="spellEnd"/>
+      <w:r>
+        <w:t>, it could be due to the area code being problematic. IF this is the case, the issue can be resolved by adding 1 in front of the phone number</w:t>
+      </w:r>
+      <w:r>
+        <w:t xml:space="preserve">.  This is operationally the same number, just including the US country code. In doing so, the number should be usable. </w:t>
+      </w:r>
+    </w:p>
+    <w:p>
+      <w:r>
+        <w:t xml:space="preserve">Some previously known problematic area codes have been: </w:t>
+      </w:r>
+      <w:r>
+        <w:rPr>
+          <w:b/>
+          <w:bCs/>
+        </w:rPr>
+        <w:t>743, 463, 854</w:t>
+      </w:r>
+    </w:p>
     <w:sectPr>
       <w:pgSz w:w="12240" w:h="15840"/>
       <w:pgMar w:top="1440" w:right="1260" w:bottom="1440" w:left="1440" w:header="720" w:footer="720" w:gutter="0"/>

</xml_diff>